<commit_message>
Add: add requirement 3
</commit_message>
<xml_diff>
--- a/lab-1/Laboratorio_No1.docx
+++ b/lab-1/Laboratorio_No1.docx
@@ -694,7 +694,7 @@
         </w:numPr>
       </w:pPr>
       <w:r>
-        <w:t>D</w:t>
+        <w:t>Crear un programa de operación</w:t>
       </w:r>
     </w:p>
     <w:p>
@@ -776,8 +776,63 @@
         </w:drawing>
       </w:r>
     </w:p>
+    <w:p>
+      <w:pPr>
+        <w:pStyle w:val="ListParagraph"/>
+        <w:numPr>
+          <w:ilvl w:val="0"/>
+          <w:numId w:val="5"/>
+        </w:numPr>
+      </w:pPr>
+      <w:r>
+        <w:t>Agregar manejo de errores</w:t>
+      </w:r>
+    </w:p>
+    <w:p>
+      <w:pPr>
+        <w:pStyle w:val="ListParagraph"/>
+        <w:ind w:left="644" w:firstLine="0"/>
+      </w:pPr>
+      <w:r>
+        <w:drawing>
+          <wp:inline distT="0" distB="0" distL="0" distR="0" wp14:anchorId="535B7897" wp14:editId="1E539AB3">
+            <wp:extent cx="5944870" cy="3376930"/>
+            <wp:effectExtent l="0" t="0" r="0" b="0"/>
+            <wp:docPr id="1753481036" name="Picture 1" descr="A screenshot of a computer&#10;&#10;Description automatically generated"/>
+            <wp:cNvGraphicFramePr>
+              <a:graphicFrameLocks xmlns:a="http://schemas.openxmlformats.org/drawingml/2006/main" noChangeAspect="1"/>
+            </wp:cNvGraphicFramePr>
+            <a:graphic xmlns:a="http://schemas.openxmlformats.org/drawingml/2006/main">
+              <a:graphicData uri="http://schemas.openxmlformats.org/drawingml/2006/picture">
+                <pic:pic xmlns:pic="http://schemas.openxmlformats.org/drawingml/2006/picture">
+                  <pic:nvPicPr>
+                    <pic:cNvPr id="1753481036" name="Picture 1" descr="A screenshot of a computer&#10;&#10;Description automatically generated"/>
+                    <pic:cNvPicPr/>
+                  </pic:nvPicPr>
+                  <pic:blipFill>
+                    <a:blip r:embed="rId10"/>
+                    <a:stretch>
+                      <a:fillRect/>
+                    </a:stretch>
+                  </pic:blipFill>
+                  <pic:spPr>
+                    <a:xfrm>
+                      <a:off x="0" y="0"/>
+                      <a:ext cx="5944870" cy="3376930"/>
+                    </a:xfrm>
+                    <a:prstGeom prst="rect">
+                      <a:avLst/>
+                    </a:prstGeom>
+                  </pic:spPr>
+                </pic:pic>
+              </a:graphicData>
+            </a:graphic>
+          </wp:inline>
+        </w:drawing>
+      </w:r>
+    </w:p>
     <w:sectPr>
-      <w:headerReference w:type="default" r:id="rId10"/>
+      <w:headerReference w:type="default" r:id="rId11"/>
       <w:pgSz w:w="12242" w:h="15842" w:code="9"/>
       <w:pgMar w:top="1440" w:right="1440" w:bottom="1440" w:left="1440" w:header="709" w:footer="709" w:gutter="0"/>
       <w:pgNumType w:start="0"/>
@@ -2017,7 +2072,6 @@
   <w:style w:type="character" w:default="1" w:styleId="DefaultParagraphFont">
     <w:name w:val="Default Paragraph Font"/>
     <w:uiPriority w:val="1"/>
-    <w:semiHidden/>
     <w:unhideWhenUsed/>
   </w:style>
   <w:style w:type="table" w:default="1" w:styleId="TableNormal">

</xml_diff>

<commit_message>
Add: add requirement 4
</commit_message>
<xml_diff>
--- a/lab-1/Laboratorio_No1.docx
+++ b/lab-1/Laboratorio_No1.docx
@@ -831,8 +831,342 @@
         </w:drawing>
       </w:r>
     </w:p>
+    <w:p>
+      <w:pPr>
+        <w:spacing w:line="259" w:lineRule="auto"/>
+        <w:ind w:firstLine="0"/>
+      </w:pPr>
+      <w:r>
+        <w:br w:type="page"/>
+      </w:r>
+    </w:p>
+    <w:p>
+      <w:pPr>
+        <w:pStyle w:val="ListParagraph"/>
+        <w:numPr>
+          <w:ilvl w:val="0"/>
+          <w:numId w:val="5"/>
+        </w:numPr>
+      </w:pPr>
+      <w:r>
+        <w:lastRenderedPageBreak/>
+        <w:t>Experimentar con la precedencia</w:t>
+      </w:r>
+    </w:p>
+    <w:p>
+      <w:pPr>
+        <w:pStyle w:val="ListParagraph"/>
+        <w:numPr>
+          <w:ilvl w:val="0"/>
+          <w:numId w:val="6"/>
+        </w:numPr>
+      </w:pPr>
+      <w:r>
+        <w:t>Valores probados:</w:t>
+      </w:r>
+    </w:p>
+    <w:p>
+      <w:pPr>
+        <w:pStyle w:val="ListParagraph"/>
+        <w:numPr>
+          <w:ilvl w:val="0"/>
+          <w:numId w:val="6"/>
+        </w:numPr>
+        <w:shd w:val="clear" w:color="auto" w:fill="23262E"/>
+        <w:spacing w:after="0" w:line="270" w:lineRule="atLeast"/>
+        <w:rPr>
+          <w:rFonts w:ascii="Fira Code" w:eastAsia="Times New Roman" w:hAnsi="Fira Code" w:cs="Fira Code"/>
+          <w:color w:val="D5CED9"/>
+          <w:sz w:val="18"/>
+          <w:szCs w:val="18"/>
+          <w:lang w:val="en-US"/>
+        </w:rPr>
+      </w:pPr>
+      <w:r>
+        <w:rPr>
+          <w:rFonts w:ascii="Fira Code" w:eastAsia="Times New Roman" w:hAnsi="Fira Code" w:cs="Fira Code"/>
+          <w:color w:val="96E072"/>
+          <w:sz w:val="18"/>
+          <w:szCs w:val="18"/>
+          <w:lang w:val="en-US"/>
+        </w:rPr>
+        <w:t>a = 5</w:t>
+      </w:r>
+    </w:p>
+    <w:p>
+      <w:pPr>
+        <w:pStyle w:val="ListParagraph"/>
+        <w:numPr>
+          <w:ilvl w:val="0"/>
+          <w:numId w:val="6"/>
+        </w:numPr>
+        <w:shd w:val="clear" w:color="auto" w:fill="23262E"/>
+        <w:spacing w:after="0" w:line="270" w:lineRule="atLeast"/>
+        <w:rPr>
+          <w:rFonts w:ascii="Fira Code" w:eastAsia="Times New Roman" w:hAnsi="Fira Code" w:cs="Fira Code"/>
+          <w:color w:val="D5CED9"/>
+          <w:sz w:val="18"/>
+          <w:szCs w:val="18"/>
+          <w:lang w:val="en-US"/>
+        </w:rPr>
+      </w:pPr>
+      <w:r>
+        <w:rPr>
+          <w:rFonts w:ascii="Fira Code" w:eastAsia="Times New Roman" w:hAnsi="Fira Code" w:cs="Fira Code"/>
+          <w:color w:val="96E072"/>
+          <w:sz w:val="18"/>
+          <w:szCs w:val="18"/>
+          <w:lang w:val="en-US"/>
+        </w:rPr>
+        <w:t>b = 10</w:t>
+      </w:r>
+    </w:p>
+    <w:p>
+      <w:pPr>
+        <w:pStyle w:val="ListParagraph"/>
+        <w:numPr>
+          <w:ilvl w:val="0"/>
+          <w:numId w:val="6"/>
+        </w:numPr>
+        <w:shd w:val="clear" w:color="auto" w:fill="23262E"/>
+        <w:spacing w:after="0" w:line="270" w:lineRule="atLeast"/>
+        <w:rPr>
+          <w:rFonts w:ascii="Fira Code" w:eastAsia="Times New Roman" w:hAnsi="Fira Code" w:cs="Fira Code"/>
+          <w:color w:val="D5CED9"/>
+          <w:sz w:val="18"/>
+          <w:szCs w:val="18"/>
+          <w:lang w:val="en-US"/>
+        </w:rPr>
+      </w:pPr>
+      <w:r>
+        <w:rPr>
+          <w:rFonts w:ascii="Fira Code" w:eastAsia="Times New Roman" w:hAnsi="Fira Code" w:cs="Fira Code"/>
+          <w:color w:val="96E072"/>
+          <w:sz w:val="18"/>
+          <w:szCs w:val="18"/>
+          <w:lang w:val="en-US"/>
+        </w:rPr>
+        <w:t xml:space="preserve">c = a + b / </w:t>
+      </w:r>
+      <w:proofErr w:type="gramStart"/>
+      <w:r>
+        <w:rPr>
+          <w:rFonts w:ascii="Fira Code" w:eastAsia="Times New Roman" w:hAnsi="Fira Code" w:cs="Fira Code"/>
+          <w:color w:val="96E072"/>
+          <w:sz w:val="18"/>
+          <w:szCs w:val="18"/>
+          <w:lang w:val="en-US"/>
+        </w:rPr>
+        <w:t>2  /</w:t>
+      </w:r>
+      <w:proofErr w:type="gramEnd"/>
+      <w:r>
+        <w:rPr>
+          <w:rFonts w:ascii="Fira Code" w:eastAsia="Times New Roman" w:hAnsi="Fira Code" w:cs="Fira Code"/>
+          <w:color w:val="96E072"/>
+          <w:sz w:val="18"/>
+          <w:szCs w:val="18"/>
+          <w:lang w:val="en-US"/>
+        </w:rPr>
+        <w:t xml:space="preserve">/ </w:t>
+      </w:r>
+      <w:proofErr w:type="spellStart"/>
+      <w:r>
+        <w:rPr>
+          <w:rFonts w:ascii="Fira Code" w:eastAsia="Times New Roman" w:hAnsi="Fira Code" w:cs="Fira Code"/>
+          <w:color w:val="96E072"/>
+          <w:sz w:val="18"/>
+          <w:szCs w:val="18"/>
+          <w:lang w:val="en-US"/>
+        </w:rPr>
+        <w:t>esperado</w:t>
+      </w:r>
+      <w:proofErr w:type="spellEnd"/>
+      <w:r>
+        <w:rPr>
+          <w:rFonts w:ascii="Fira Code" w:eastAsia="Times New Roman" w:hAnsi="Fira Code" w:cs="Fira Code"/>
+          <w:color w:val="96E072"/>
+          <w:sz w:val="18"/>
+          <w:szCs w:val="18"/>
+          <w:lang w:val="en-US"/>
+        </w:rPr>
+        <w:t>: 10</w:t>
+      </w:r>
+    </w:p>
+    <w:p>
+      <w:pPr>
+        <w:pStyle w:val="ListParagraph"/>
+        <w:numPr>
+          <w:ilvl w:val="0"/>
+          <w:numId w:val="6"/>
+        </w:numPr>
+        <w:shd w:val="clear" w:color="auto" w:fill="23262E"/>
+        <w:spacing w:after="0" w:line="270" w:lineRule="atLeast"/>
+        <w:rPr>
+          <w:rFonts w:ascii="Fira Code" w:eastAsia="Times New Roman" w:hAnsi="Fira Code" w:cs="Fira Code"/>
+          <w:color w:val="D5CED9"/>
+          <w:sz w:val="18"/>
+          <w:szCs w:val="18"/>
+          <w:lang w:val="en-US"/>
+        </w:rPr>
+      </w:pPr>
+      <w:r>
+        <w:rPr>
+          <w:rFonts w:ascii="Fira Code" w:eastAsia="Times New Roman" w:hAnsi="Fira Code" w:cs="Fira Code"/>
+          <w:color w:val="96E072"/>
+          <w:sz w:val="18"/>
+          <w:szCs w:val="18"/>
+          <w:lang w:val="en-US"/>
+        </w:rPr>
+        <w:t xml:space="preserve">d = 1 + c * </w:t>
+      </w:r>
+      <w:proofErr w:type="gramStart"/>
+      <w:r>
+        <w:rPr>
+          <w:rFonts w:ascii="Fira Code" w:eastAsia="Times New Roman" w:hAnsi="Fira Code" w:cs="Fira Code"/>
+          <w:color w:val="96E072"/>
+          <w:sz w:val="18"/>
+          <w:szCs w:val="18"/>
+          <w:lang w:val="en-US"/>
+        </w:rPr>
+        <w:t>2  /</w:t>
+      </w:r>
+      <w:proofErr w:type="gramEnd"/>
+      <w:r>
+        <w:rPr>
+          <w:rFonts w:ascii="Fira Code" w:eastAsia="Times New Roman" w:hAnsi="Fira Code" w:cs="Fira Code"/>
+          <w:color w:val="96E072"/>
+          <w:sz w:val="18"/>
+          <w:szCs w:val="18"/>
+          <w:lang w:val="en-US"/>
+        </w:rPr>
+        <w:t xml:space="preserve">/ </w:t>
+      </w:r>
+      <w:proofErr w:type="spellStart"/>
+      <w:r>
+        <w:rPr>
+          <w:rFonts w:ascii="Fira Code" w:eastAsia="Times New Roman" w:hAnsi="Fira Code" w:cs="Fira Code"/>
+          <w:color w:val="96E072"/>
+          <w:sz w:val="18"/>
+          <w:szCs w:val="18"/>
+          <w:lang w:val="en-US"/>
+        </w:rPr>
+        <w:t>esperado</w:t>
+      </w:r>
+      <w:proofErr w:type="spellEnd"/>
+      <w:r>
+        <w:rPr>
+          <w:rFonts w:ascii="Fira Code" w:eastAsia="Times New Roman" w:hAnsi="Fira Code" w:cs="Fira Code"/>
+          <w:color w:val="96E072"/>
+          <w:sz w:val="18"/>
+          <w:szCs w:val="18"/>
+          <w:lang w:val="en-US"/>
+        </w:rPr>
+        <w:t>: 21</w:t>
+      </w:r>
+    </w:p>
+    <w:p>
+      <w:pPr>
+        <w:pStyle w:val="ListParagraph"/>
+        <w:numPr>
+          <w:ilvl w:val="0"/>
+          <w:numId w:val="6"/>
+        </w:numPr>
+        <w:shd w:val="clear" w:color="auto" w:fill="23262E"/>
+        <w:spacing w:after="0" w:line="270" w:lineRule="atLeast"/>
+        <w:rPr>
+          <w:rFonts w:ascii="Fira Code" w:eastAsia="Times New Roman" w:hAnsi="Fira Code" w:cs="Fira Code"/>
+          <w:color w:val="D5CED9"/>
+          <w:sz w:val="18"/>
+          <w:szCs w:val="18"/>
+          <w:lang w:val="en-US"/>
+        </w:rPr>
+      </w:pPr>
+      <w:r>
+        <w:rPr>
+          <w:rFonts w:ascii="Fira Code" w:eastAsia="Times New Roman" w:hAnsi="Fira Code" w:cs="Fira Code"/>
+          <w:color w:val="96E072"/>
+          <w:sz w:val="18"/>
+          <w:szCs w:val="18"/>
+          <w:lang w:val="en-US"/>
+        </w:rPr>
+        <w:t xml:space="preserve">e = b / 2 + 5 * d - 3 // </w:t>
+      </w:r>
+      <w:proofErr w:type="spellStart"/>
+      <w:r>
+        <w:rPr>
+          <w:rFonts w:ascii="Fira Code" w:eastAsia="Times New Roman" w:hAnsi="Fira Code" w:cs="Fira Code"/>
+          <w:color w:val="96E072"/>
+          <w:sz w:val="18"/>
+          <w:szCs w:val="18"/>
+          <w:lang w:val="en-US"/>
+        </w:rPr>
+        <w:t>esperado</w:t>
+      </w:r>
+      <w:proofErr w:type="spellEnd"/>
+      <w:r>
+        <w:rPr>
+          <w:rFonts w:ascii="Fira Code" w:eastAsia="Times New Roman" w:hAnsi="Fira Code" w:cs="Fira Code"/>
+          <w:color w:val="96E072"/>
+          <w:sz w:val="18"/>
+          <w:szCs w:val="18"/>
+          <w:lang w:val="en-US"/>
+        </w:rPr>
+        <w:t>: 10</w:t>
+      </w:r>
+      <w:r>
+        <w:rPr>
+          <w:rFonts w:ascii="Fira Code" w:eastAsia="Times New Roman" w:hAnsi="Fira Code" w:cs="Fira Code"/>
+          <w:color w:val="96E072"/>
+          <w:sz w:val="18"/>
+          <w:szCs w:val="18"/>
+          <w:lang w:val="en-US"/>
+        </w:rPr>
+        <w:t>7</w:t>
+      </w:r>
+    </w:p>
+    <w:p/>
+    <w:p>
+      <w:r>
+        <w:drawing>
+          <wp:inline distT="0" distB="0" distL="0" distR="0" wp14:anchorId="2D4B19E4" wp14:editId="0AAE90F2">
+            <wp:extent cx="5944870" cy="3302000"/>
+            <wp:effectExtent l="0" t="0" r="0" b="0"/>
+            <wp:docPr id="419320140" name="Picture 1" descr="A screenshot of a computer&#10;&#10;Description automatically generated"/>
+            <wp:cNvGraphicFramePr>
+              <a:graphicFrameLocks xmlns:a="http://schemas.openxmlformats.org/drawingml/2006/main" noChangeAspect="1"/>
+            </wp:cNvGraphicFramePr>
+            <a:graphic xmlns:a="http://schemas.openxmlformats.org/drawingml/2006/main">
+              <a:graphicData uri="http://schemas.openxmlformats.org/drawingml/2006/picture">
+                <pic:pic xmlns:pic="http://schemas.openxmlformats.org/drawingml/2006/picture">
+                  <pic:nvPicPr>
+                    <pic:cNvPr id="419320140" name="Picture 1" descr="A screenshot of a computer&#10;&#10;Description automatically generated"/>
+                    <pic:cNvPicPr/>
+                  </pic:nvPicPr>
+                  <pic:blipFill>
+                    <a:blip r:embed="rId11"/>
+                    <a:stretch>
+                      <a:fillRect/>
+                    </a:stretch>
+                  </pic:blipFill>
+                  <pic:spPr>
+                    <a:xfrm>
+                      <a:off x="0" y="0"/>
+                      <a:ext cx="5944870" cy="3302000"/>
+                    </a:xfrm>
+                    <a:prstGeom prst="rect">
+                      <a:avLst/>
+                    </a:prstGeom>
+                  </pic:spPr>
+                </pic:pic>
+              </a:graphicData>
+            </a:graphic>
+          </wp:inline>
+        </w:drawing>
+      </w:r>
+    </w:p>
     <w:sectPr>
-      <w:headerReference w:type="default" r:id="rId11"/>
+      <w:headerReference w:type="default" r:id="rId12"/>
       <w:pgSz w:w="12242" w:h="15842" w:code="9"/>
       <w:pgMar w:top="1440" w:right="1440" w:bottom="1440" w:left="1440" w:header="709" w:footer="709" w:gutter="0"/>
       <w:pgNumType w:start="0"/>
@@ -1346,6 +1680,119 @@
     </w:lvl>
   </w:abstractNum>
   <w:abstractNum w:abstractNumId="3" w15:restartNumberingAfterBreak="0">
+    <w:nsid w:val="36C57399"/>
+    <w:multiLevelType w:val="hybridMultilevel"/>
+    <w:tmpl w:val="CC2A1E4C"/>
+    <w:lvl w:ilvl="0" w:tplc="A7807EA4">
+      <w:start w:val="4"/>
+      <w:numFmt w:val="bullet"/>
+      <w:lvlText w:val=""/>
+      <w:lvlJc w:val="left"/>
+      <w:pPr>
+        <w:ind w:left="644" w:hanging="360"/>
+      </w:pPr>
+      <w:rPr>
+        <w:rFonts w:ascii="Symbol" w:eastAsiaTheme="minorHAnsi" w:hAnsi="Symbol" w:cstheme="minorBidi" w:hint="default"/>
+      </w:rPr>
+    </w:lvl>
+    <w:lvl w:ilvl="1" w:tplc="04090003">
+      <w:start w:val="1"/>
+      <w:numFmt w:val="bullet"/>
+      <w:lvlText w:val="o"/>
+      <w:lvlJc w:val="left"/>
+      <w:pPr>
+        <w:ind w:left="1364" w:hanging="360"/>
+      </w:pPr>
+      <w:rPr>
+        <w:rFonts w:ascii="Courier New" w:hAnsi="Courier New" w:cs="Courier New" w:hint="default"/>
+      </w:rPr>
+    </w:lvl>
+    <w:lvl w:ilvl="2" w:tplc="04090005" w:tentative="1">
+      <w:start w:val="1"/>
+      <w:numFmt w:val="bullet"/>
+      <w:lvlText w:val=""/>
+      <w:lvlJc w:val="left"/>
+      <w:pPr>
+        <w:ind w:left="2084" w:hanging="360"/>
+      </w:pPr>
+      <w:rPr>
+        <w:rFonts w:ascii="Wingdings" w:hAnsi="Wingdings" w:hint="default"/>
+      </w:rPr>
+    </w:lvl>
+    <w:lvl w:ilvl="3" w:tplc="04090001" w:tentative="1">
+      <w:start w:val="1"/>
+      <w:numFmt w:val="bullet"/>
+      <w:lvlText w:val=""/>
+      <w:lvlJc w:val="left"/>
+      <w:pPr>
+        <w:ind w:left="2804" w:hanging="360"/>
+      </w:pPr>
+      <w:rPr>
+        <w:rFonts w:ascii="Symbol" w:hAnsi="Symbol" w:hint="default"/>
+      </w:rPr>
+    </w:lvl>
+    <w:lvl w:ilvl="4" w:tplc="04090003" w:tentative="1">
+      <w:start w:val="1"/>
+      <w:numFmt w:val="bullet"/>
+      <w:lvlText w:val="o"/>
+      <w:lvlJc w:val="left"/>
+      <w:pPr>
+        <w:ind w:left="3524" w:hanging="360"/>
+      </w:pPr>
+      <w:rPr>
+        <w:rFonts w:ascii="Courier New" w:hAnsi="Courier New" w:cs="Courier New" w:hint="default"/>
+      </w:rPr>
+    </w:lvl>
+    <w:lvl w:ilvl="5" w:tplc="04090005" w:tentative="1">
+      <w:start w:val="1"/>
+      <w:numFmt w:val="bullet"/>
+      <w:lvlText w:val=""/>
+      <w:lvlJc w:val="left"/>
+      <w:pPr>
+        <w:ind w:left="4244" w:hanging="360"/>
+      </w:pPr>
+      <w:rPr>
+        <w:rFonts w:ascii="Wingdings" w:hAnsi="Wingdings" w:hint="default"/>
+      </w:rPr>
+    </w:lvl>
+    <w:lvl w:ilvl="6" w:tplc="04090001" w:tentative="1">
+      <w:start w:val="1"/>
+      <w:numFmt w:val="bullet"/>
+      <w:lvlText w:val=""/>
+      <w:lvlJc w:val="left"/>
+      <w:pPr>
+        <w:ind w:left="4964" w:hanging="360"/>
+      </w:pPr>
+      <w:rPr>
+        <w:rFonts w:ascii="Symbol" w:hAnsi="Symbol" w:hint="default"/>
+      </w:rPr>
+    </w:lvl>
+    <w:lvl w:ilvl="7" w:tplc="04090003" w:tentative="1">
+      <w:start w:val="1"/>
+      <w:numFmt w:val="bullet"/>
+      <w:lvlText w:val="o"/>
+      <w:lvlJc w:val="left"/>
+      <w:pPr>
+        <w:ind w:left="5684" w:hanging="360"/>
+      </w:pPr>
+      <w:rPr>
+        <w:rFonts w:ascii="Courier New" w:hAnsi="Courier New" w:cs="Courier New" w:hint="default"/>
+      </w:rPr>
+    </w:lvl>
+    <w:lvl w:ilvl="8" w:tplc="04090005" w:tentative="1">
+      <w:start w:val="1"/>
+      <w:numFmt w:val="bullet"/>
+      <w:lvlText w:val=""/>
+      <w:lvlJc w:val="left"/>
+      <w:pPr>
+        <w:ind w:left="6404" w:hanging="360"/>
+      </w:pPr>
+      <w:rPr>
+        <w:rFonts w:ascii="Wingdings" w:hAnsi="Wingdings" w:hint="default"/>
+      </w:rPr>
+    </w:lvl>
+  </w:abstractNum>
+  <w:abstractNum w:abstractNumId="4" w15:restartNumberingAfterBreak="0">
     <w:nsid w:val="4A456FB7"/>
     <w:multiLevelType w:val="hybridMultilevel"/>
     <w:tmpl w:val="4D8E9090"/>
@@ -1434,7 +1881,7 @@
       </w:pPr>
     </w:lvl>
   </w:abstractNum>
-  <w:abstractNum w:abstractNumId="4" w15:restartNumberingAfterBreak="0">
+  <w:abstractNum w:abstractNumId="5" w15:restartNumberingAfterBreak="0">
     <w:nsid w:val="5C5B6AEB"/>
     <w:multiLevelType w:val="hybridMultilevel"/>
     <w:tmpl w:val="4782C904"/>
@@ -1556,9 +2003,12 @@
     <w:abstractNumId w:val="1"/>
   </w:num>
   <w:num w:numId="4" w16cid:durableId="1603567142">
+    <w:abstractNumId w:val="5"/>
+  </w:num>
+  <w:num w:numId="5" w16cid:durableId="1638023315">
     <w:abstractNumId w:val="4"/>
   </w:num>
-  <w:num w:numId="5" w16cid:durableId="1638023315">
+  <w:num w:numId="6" w16cid:durableId="627248223">
     <w:abstractNumId w:val="3"/>
   </w:num>
 </w:numbering>

</xml_diff>

<commit_message>
Add: add references and PDF
</commit_message>
<xml_diff>
--- a/lab-1/Laboratorio_No1.docx
+++ b/lab-1/Laboratorio_No1.docx
@@ -10,6 +10,7 @@
           <w:docPartUnique/>
         </w:docPartObj>
       </w:sdtPr>
+      <w:sdtEndPr/>
       <w:sdtContent>
         <w:p>
           <w:r>
@@ -66,6 +67,7 @@
                                   <w15:appearance w15:val="hidden"/>
                                   <w:text/>
                                 </w:sdtPr>
+                                <w:sdtEndPr/>
                                 <w:sdtContent>
                                   <w:p>
                                     <w:pPr>
@@ -116,6 +118,7 @@
                                     <w15:appearance w15:val="hidden"/>
                                     <w:text/>
                                   </w:sdtPr>
+                                  <w:sdtEndPr/>
                                   <w:sdtContent>
                                     <w:r>
                                       <w:rPr>
@@ -173,6 +176,7 @@
                             <w15:appearance w15:val="hidden"/>
                             <w:text/>
                           </w:sdtPr>
+                          <w:sdtEndPr/>
                           <w:sdtContent>
                             <w:p>
                               <w:pPr>
@@ -223,6 +227,7 @@
                               <w15:appearance w15:val="hidden"/>
                               <w:text/>
                             </w:sdtPr>
+                            <w:sdtEndPr/>
                             <w:sdtContent>
                               <w:r>
                                 <w:rPr>
@@ -403,6 +408,7 @@
                                   <w15:appearance w15:val="hidden"/>
                                   <w:text/>
                                 </w:sdtPr>
+                                <w:sdtEndPr/>
                                 <w:sdtContent>
                                   <w:p>
                                     <w:pPr>
@@ -520,6 +526,7 @@
                             <w15:appearance w15:val="hidden"/>
                             <w:text/>
                           </w:sdtPr>
+                          <w:sdtEndPr/>
                           <w:sdtContent>
                             <w:p>
                               <w:pPr>
@@ -611,25 +618,566 @@
             <w:br w:type="page"/>
           </w:r>
         </w:p>
+        <w:sdt>
+          <w:sdtPr>
+            <w:id w:val="-883331155"/>
+            <w:docPartObj>
+              <w:docPartGallery w:val="Table of Contents"/>
+              <w:docPartUnique/>
+            </w:docPartObj>
+          </w:sdtPr>
+          <w:sdtEndPr>
+            <w:rPr>
+              <w:rFonts w:ascii="Times New Roman" w:eastAsiaTheme="minorHAnsi" w:hAnsi="Times New Roman" w:cstheme="minorBidi"/>
+              <w:noProof/>
+              <w:color w:val="000000" w:themeColor="text1"/>
+              <w:sz w:val="24"/>
+              <w:szCs w:val="22"/>
+              <w:lang w:val="es-ES_tradnl"/>
+            </w:rPr>
+          </w:sdtEndPr>
+          <w:sdtContent>
+            <w:p>
+              <w:pPr>
+                <w:pStyle w:val="TOCHeading"/>
+              </w:pPr>
+              <w:r>
+                <w:t>Table of Contents</w:t>
+              </w:r>
+            </w:p>
+            <w:p>
+              <w:pPr>
+                <w:pStyle w:val="TOC1"/>
+                <w:tabs>
+                  <w:tab w:val="right" w:leader="dot" w:pos="9352"/>
+                </w:tabs>
+                <w:rPr>
+                  <w:rFonts w:eastAsiaTheme="minorEastAsia" w:cstheme="minorBidi"/>
+                  <w:b w:val="0"/>
+                  <w:bCs w:val="0"/>
+                  <w:i w:val="0"/>
+                  <w:iCs w:val="0"/>
+                  <w:noProof/>
+                  <w:color w:val="auto"/>
+                  <w:kern w:val="2"/>
+                  <w:lang w:val="en-US"/>
+                  <w14:ligatures w14:val="standardContextual"/>
+                </w:rPr>
+              </w:pPr>
+              <w:r>
+                <w:rPr>
+                  <w:b w:val="0"/>
+                  <w:bCs w:val="0"/>
+                </w:rPr>
+                <w:fldChar w:fldCharType="begin"/>
+              </w:r>
+              <w:r>
+                <w:instrText xml:space="preserve"> TOC \o "1-3" \h \z \u </w:instrText>
+              </w:r>
+              <w:r>
+                <w:rPr>
+                  <w:b w:val="0"/>
+                  <w:bCs w:val="0"/>
+                </w:rPr>
+                <w:fldChar w:fldCharType="separate"/>
+              </w:r>
+              <w:hyperlink w:anchor="_Toc171064476" w:history="1">
+                <w:r>
+                  <w:rPr>
+                    <w:rStyle w:val="Hyperlink"/>
+                    <w:noProof/>
+                  </w:rPr>
+                  <w:t>Entregables</w:t>
+                </w:r>
+                <w:r>
+                  <w:rPr>
+                    <w:noProof/>
+                    <w:webHidden/>
+                  </w:rPr>
+                  <w:tab/>
+                </w:r>
+                <w:r>
+                  <w:rPr>
+                    <w:noProof/>
+                    <w:webHidden/>
+                  </w:rPr>
+                  <w:fldChar w:fldCharType="begin"/>
+                </w:r>
+                <w:r>
+                  <w:rPr>
+                    <w:noProof/>
+                    <w:webHidden/>
+                  </w:rPr>
+                  <w:instrText xml:space="preserve"> PAGEREF _Toc171064476 \h </w:instrText>
+                </w:r>
+                <w:r>
+                  <w:rPr>
+                    <w:noProof/>
+                    <w:webHidden/>
+                  </w:rPr>
+                </w:r>
+                <w:r>
+                  <w:rPr>
+                    <w:noProof/>
+                    <w:webHidden/>
+                  </w:rPr>
+                  <w:fldChar w:fldCharType="separate"/>
+                </w:r>
+                <w:r>
+                  <w:rPr>
+                    <w:noProof/>
+                    <w:webHidden/>
+                  </w:rPr>
+                  <w:t>3</w:t>
+                </w:r>
+                <w:r>
+                  <w:rPr>
+                    <w:noProof/>
+                    <w:webHidden/>
+                  </w:rPr>
+                  <w:fldChar w:fldCharType="end"/>
+                </w:r>
+              </w:hyperlink>
+            </w:p>
+            <w:p>
+              <w:pPr>
+                <w:pStyle w:val="TOC2"/>
+                <w:tabs>
+                  <w:tab w:val="right" w:leader="dot" w:pos="9352"/>
+                </w:tabs>
+                <w:rPr>
+                  <w:rFonts w:eastAsiaTheme="minorEastAsia" w:cstheme="minorBidi"/>
+                  <w:b w:val="0"/>
+                  <w:bCs w:val="0"/>
+                  <w:noProof/>
+                  <w:color w:val="auto"/>
+                  <w:kern w:val="2"/>
+                  <w:sz w:val="24"/>
+                  <w:szCs w:val="24"/>
+                  <w:lang w:val="en-US"/>
+                  <w14:ligatures w14:val="standardContextual"/>
+                </w:rPr>
+              </w:pPr>
+              <w:hyperlink w:anchor="_Toc171064477" w:history="1">
+                <w:r>
+                  <w:rPr>
+                    <w:rStyle w:val="Hyperlink"/>
+                    <w:noProof/>
+                  </w:rPr>
+                  <w:t>Programa que asigne un valor a una variable</w:t>
+                </w:r>
+                <w:r>
+                  <w:rPr>
+                    <w:noProof/>
+                    <w:webHidden/>
+                  </w:rPr>
+                  <w:tab/>
+                </w:r>
+                <w:r>
+                  <w:rPr>
+                    <w:noProof/>
+                    <w:webHidden/>
+                  </w:rPr>
+                  <w:fldChar w:fldCharType="begin"/>
+                </w:r>
+                <w:r>
+                  <w:rPr>
+                    <w:noProof/>
+                    <w:webHidden/>
+                  </w:rPr>
+                  <w:instrText xml:space="preserve"> PAGEREF _Toc171064477 \h </w:instrText>
+                </w:r>
+                <w:r>
+                  <w:rPr>
+                    <w:noProof/>
+                    <w:webHidden/>
+                  </w:rPr>
+                </w:r>
+                <w:r>
+                  <w:rPr>
+                    <w:noProof/>
+                    <w:webHidden/>
+                  </w:rPr>
+                  <w:fldChar w:fldCharType="separate"/>
+                </w:r>
+                <w:r>
+                  <w:rPr>
+                    <w:noProof/>
+                    <w:webHidden/>
+                  </w:rPr>
+                  <w:t>3</w:t>
+                </w:r>
+                <w:r>
+                  <w:rPr>
+                    <w:noProof/>
+                    <w:webHidden/>
+                  </w:rPr>
+                  <w:fldChar w:fldCharType="end"/>
+                </w:r>
+              </w:hyperlink>
+            </w:p>
+            <w:p>
+              <w:pPr>
+                <w:pStyle w:val="TOC2"/>
+                <w:tabs>
+                  <w:tab w:val="right" w:leader="dot" w:pos="9352"/>
+                </w:tabs>
+                <w:rPr>
+                  <w:rFonts w:eastAsiaTheme="minorEastAsia" w:cstheme="minorBidi"/>
+                  <w:b w:val="0"/>
+                  <w:bCs w:val="0"/>
+                  <w:noProof/>
+                  <w:color w:val="auto"/>
+                  <w:kern w:val="2"/>
+                  <w:sz w:val="24"/>
+                  <w:szCs w:val="24"/>
+                  <w:lang w:val="en-US"/>
+                  <w14:ligatures w14:val="standardContextual"/>
+                </w:rPr>
+              </w:pPr>
+              <w:hyperlink w:anchor="_Toc171064478" w:history="1">
+                <w:r>
+                  <w:rPr>
+                    <w:rStyle w:val="Hyperlink"/>
+                    <w:noProof/>
+                  </w:rPr>
+                  <w:t>Crear un programa de operación</w:t>
+                </w:r>
+                <w:r>
+                  <w:rPr>
+                    <w:noProof/>
+                    <w:webHidden/>
+                  </w:rPr>
+                  <w:tab/>
+                </w:r>
+                <w:r>
+                  <w:rPr>
+                    <w:noProof/>
+                    <w:webHidden/>
+                  </w:rPr>
+                  <w:fldChar w:fldCharType="begin"/>
+                </w:r>
+                <w:r>
+                  <w:rPr>
+                    <w:noProof/>
+                    <w:webHidden/>
+                  </w:rPr>
+                  <w:instrText xml:space="preserve"> PAGEREF _Toc171064478 \h </w:instrText>
+                </w:r>
+                <w:r>
+                  <w:rPr>
+                    <w:noProof/>
+                    <w:webHidden/>
+                  </w:rPr>
+                </w:r>
+                <w:r>
+                  <w:rPr>
+                    <w:noProof/>
+                    <w:webHidden/>
+                  </w:rPr>
+                  <w:fldChar w:fldCharType="separate"/>
+                </w:r>
+                <w:r>
+                  <w:rPr>
+                    <w:noProof/>
+                    <w:webHidden/>
+                  </w:rPr>
+                  <w:t>3</w:t>
+                </w:r>
+                <w:r>
+                  <w:rPr>
+                    <w:noProof/>
+                    <w:webHidden/>
+                  </w:rPr>
+                  <w:fldChar w:fldCharType="end"/>
+                </w:r>
+              </w:hyperlink>
+            </w:p>
+            <w:p>
+              <w:pPr>
+                <w:pStyle w:val="TOC2"/>
+                <w:tabs>
+                  <w:tab w:val="right" w:leader="dot" w:pos="9352"/>
+                </w:tabs>
+                <w:rPr>
+                  <w:rFonts w:eastAsiaTheme="minorEastAsia" w:cstheme="minorBidi"/>
+                  <w:b w:val="0"/>
+                  <w:bCs w:val="0"/>
+                  <w:noProof/>
+                  <w:color w:val="auto"/>
+                  <w:kern w:val="2"/>
+                  <w:sz w:val="24"/>
+                  <w:szCs w:val="24"/>
+                  <w:lang w:val="en-US"/>
+                  <w14:ligatures w14:val="standardContextual"/>
+                </w:rPr>
+              </w:pPr>
+              <w:hyperlink w:anchor="_Toc171064479" w:history="1">
+                <w:r>
+                  <w:rPr>
+                    <w:rStyle w:val="Hyperlink"/>
+                    <w:noProof/>
+                  </w:rPr>
+                  <w:t>Agregar manejo de errores</w:t>
+                </w:r>
+                <w:r>
+                  <w:rPr>
+                    <w:noProof/>
+                    <w:webHidden/>
+                  </w:rPr>
+                  <w:tab/>
+                </w:r>
+                <w:r>
+                  <w:rPr>
+                    <w:noProof/>
+                    <w:webHidden/>
+                  </w:rPr>
+                  <w:fldChar w:fldCharType="begin"/>
+                </w:r>
+                <w:r>
+                  <w:rPr>
+                    <w:noProof/>
+                    <w:webHidden/>
+                  </w:rPr>
+                  <w:instrText xml:space="preserve"> PAGEREF _Toc171064479 \h </w:instrText>
+                </w:r>
+                <w:r>
+                  <w:rPr>
+                    <w:noProof/>
+                    <w:webHidden/>
+                  </w:rPr>
+                </w:r>
+                <w:r>
+                  <w:rPr>
+                    <w:noProof/>
+                    <w:webHidden/>
+                  </w:rPr>
+                  <w:fldChar w:fldCharType="separate"/>
+                </w:r>
+                <w:r>
+                  <w:rPr>
+                    <w:noProof/>
+                    <w:webHidden/>
+                  </w:rPr>
+                  <w:t>4</w:t>
+                </w:r>
+                <w:r>
+                  <w:rPr>
+                    <w:noProof/>
+                    <w:webHidden/>
+                  </w:rPr>
+                  <w:fldChar w:fldCharType="end"/>
+                </w:r>
+              </w:hyperlink>
+            </w:p>
+            <w:p>
+              <w:pPr>
+                <w:pStyle w:val="TOC2"/>
+                <w:tabs>
+                  <w:tab w:val="right" w:leader="dot" w:pos="9352"/>
+                </w:tabs>
+                <w:rPr>
+                  <w:rFonts w:eastAsiaTheme="minorEastAsia" w:cstheme="minorBidi"/>
+                  <w:b w:val="0"/>
+                  <w:bCs w:val="0"/>
+                  <w:noProof/>
+                  <w:color w:val="auto"/>
+                  <w:kern w:val="2"/>
+                  <w:sz w:val="24"/>
+                  <w:szCs w:val="24"/>
+                  <w:lang w:val="en-US"/>
+                  <w14:ligatures w14:val="standardContextual"/>
+                </w:rPr>
+              </w:pPr>
+              <w:hyperlink w:anchor="_Toc171064480" w:history="1">
+                <w:r>
+                  <w:rPr>
+                    <w:rStyle w:val="Hyperlink"/>
+                    <w:noProof/>
+                  </w:rPr>
+                  <w:t>Experimentar con la precedencia</w:t>
+                </w:r>
+                <w:r>
+                  <w:rPr>
+                    <w:noProof/>
+                    <w:webHidden/>
+                  </w:rPr>
+                  <w:tab/>
+                </w:r>
+                <w:r>
+                  <w:rPr>
+                    <w:noProof/>
+                    <w:webHidden/>
+                  </w:rPr>
+                  <w:fldChar w:fldCharType="begin"/>
+                </w:r>
+                <w:r>
+                  <w:rPr>
+                    <w:noProof/>
+                    <w:webHidden/>
+                  </w:rPr>
+                  <w:instrText xml:space="preserve"> PAGEREF _Toc171064480 \h </w:instrText>
+                </w:r>
+                <w:r>
+                  <w:rPr>
+                    <w:noProof/>
+                    <w:webHidden/>
+                  </w:rPr>
+                </w:r>
+                <w:r>
+                  <w:rPr>
+                    <w:noProof/>
+                    <w:webHidden/>
+                  </w:rPr>
+                  <w:fldChar w:fldCharType="separate"/>
+                </w:r>
+                <w:r>
+                  <w:rPr>
+                    <w:noProof/>
+                    <w:webHidden/>
+                  </w:rPr>
+                  <w:t>5</w:t>
+                </w:r>
+                <w:r>
+                  <w:rPr>
+                    <w:noProof/>
+                    <w:webHidden/>
+                  </w:rPr>
+                  <w:fldChar w:fldCharType="end"/>
+                </w:r>
+              </w:hyperlink>
+            </w:p>
+            <w:p>
+              <w:pPr>
+                <w:pStyle w:val="TOC1"/>
+                <w:tabs>
+                  <w:tab w:val="right" w:leader="dot" w:pos="9352"/>
+                </w:tabs>
+                <w:rPr>
+                  <w:rFonts w:eastAsiaTheme="minorEastAsia" w:cstheme="minorBidi"/>
+                  <w:b w:val="0"/>
+                  <w:bCs w:val="0"/>
+                  <w:i w:val="0"/>
+                  <w:iCs w:val="0"/>
+                  <w:noProof/>
+                  <w:color w:val="auto"/>
+                  <w:kern w:val="2"/>
+                  <w:lang w:val="en-US"/>
+                  <w14:ligatures w14:val="standardContextual"/>
+                </w:rPr>
+              </w:pPr>
+              <w:hyperlink w:anchor="_Toc171064481" w:history="1">
+                <w:r>
+                  <w:rPr>
+                    <w:rStyle w:val="Hyperlink"/>
+                    <w:noProof/>
+                  </w:rPr>
+                  <w:t>Referencias</w:t>
+                </w:r>
+                <w:r>
+                  <w:rPr>
+                    <w:noProof/>
+                    <w:webHidden/>
+                  </w:rPr>
+                  <w:tab/>
+                </w:r>
+                <w:r>
+                  <w:rPr>
+                    <w:noProof/>
+                    <w:webHidden/>
+                  </w:rPr>
+                  <w:fldChar w:fldCharType="begin"/>
+                </w:r>
+                <w:r>
+                  <w:rPr>
+                    <w:noProof/>
+                    <w:webHidden/>
+                  </w:rPr>
+                  <w:instrText xml:space="preserve"> PAGEREF _Toc171064481 \h </w:instrText>
+                </w:r>
+                <w:r>
+                  <w:rPr>
+                    <w:noProof/>
+                    <w:webHidden/>
+                  </w:rPr>
+                </w:r>
+                <w:r>
+                  <w:rPr>
+                    <w:noProof/>
+                    <w:webHidden/>
+                  </w:rPr>
+                  <w:fldChar w:fldCharType="separate"/>
+                </w:r>
+                <w:r>
+                  <w:rPr>
+                    <w:noProof/>
+                    <w:webHidden/>
+                  </w:rPr>
+                  <w:t>6</w:t>
+                </w:r>
+                <w:r>
+                  <w:rPr>
+                    <w:noProof/>
+                    <w:webHidden/>
+                  </w:rPr>
+                  <w:fldChar w:fldCharType="end"/>
+                </w:r>
+              </w:hyperlink>
+            </w:p>
+            <w:p>
+              <w:r>
+                <w:rPr>
+                  <w:b/>
+                  <w:bCs/>
+                  <w:noProof/>
+                </w:rPr>
+                <w:fldChar w:fldCharType="end"/>
+              </w:r>
+            </w:p>
+          </w:sdtContent>
+        </w:sdt>
+        <w:p>
+          <w:pPr>
+            <w:spacing w:line="259" w:lineRule="auto"/>
+            <w:ind w:firstLine="0"/>
+            <w:rPr>
+              <w:b/>
+            </w:rPr>
+          </w:pPr>
+        </w:p>
+        <w:p>
+          <w:pPr>
+            <w:spacing w:line="259" w:lineRule="auto"/>
+            <w:ind w:firstLine="0"/>
+            <w:rPr>
+              <w:b/>
+            </w:rPr>
+          </w:pPr>
+          <w:r>
+            <w:br w:type="page"/>
+          </w:r>
+        </w:p>
         <w:p>
           <w:pPr>
             <w:pStyle w:val="Heading1"/>
           </w:pPr>
+          <w:bookmarkStart w:id="0" w:name="_Toc171064476"/>
           <w:r>
-            <w:lastRenderedPageBreak/>
             <w:t>Entregables</w:t>
           </w:r>
+          <w:bookmarkEnd w:id="0"/>
         </w:p>
         <w:p>
           <w:pPr>
-            <w:pStyle w:val="ListParagraph"/>
-            <w:numPr>
-              <w:ilvl w:val="0"/>
-              <w:numId w:val="5"/>
-            </w:numPr>
+            <w:pStyle w:val="Heading2"/>
           </w:pPr>
+          <w:bookmarkStart w:id="1" w:name="_Toc171064477"/>
           <w:r>
-            <w:t xml:space="preserve">Programa que asigne un valor a una variable </w:t>
+            <w:t>Programa que asigne un valor a una variable</w:t>
+          </w:r>
+          <w:bookmarkEnd w:id="1"/>
+          <w:r>
+            <w:t xml:space="preserve"> </w:t>
           </w:r>
         </w:p>
         <w:p>
@@ -656,7 +1204,7 @@
                         <pic:cNvPicPr/>
                       </pic:nvPicPr>
                       <pic:blipFill>
-                        <a:blip r:embed="rId7" cstate="print">
+                        <a:blip r:embed="rId8" cstate="print">
                           <a:extLst>
                             <a:ext uri="{28A0092B-C50C-407E-A947-70E740481C1C}">
                               <a14:useLocalDpi xmlns:a14="http://schemas.microsoft.com/office/drawing/2010/main" val="0"/>
@@ -687,18 +1235,17 @@
     </w:sdt>
     <w:p>
       <w:pPr>
-        <w:pStyle w:val="ListParagraph"/>
-        <w:numPr>
-          <w:ilvl w:val="0"/>
-          <w:numId w:val="5"/>
-        </w:numPr>
-      </w:pPr>
+        <w:pStyle w:val="Heading2"/>
+      </w:pPr>
+      <w:bookmarkStart w:id="2" w:name="_Toc171064478"/>
       <w:r>
         <w:t>Crear un programa de operación</w:t>
       </w:r>
+      <w:bookmarkEnd w:id="2"/>
     </w:p>
     <w:p>
       <w:r>
+        <w:lastRenderedPageBreak/>
         <w:drawing>
           <wp:inline distT="0" distB="0" distL="0" distR="0" wp14:anchorId="62D24CAB" wp14:editId="3758DB06">
             <wp:extent cx="5735837" cy="3184057"/>
@@ -715,7 +1262,7 @@
                     <pic:cNvPicPr/>
                   </pic:nvPicPr>
                   <pic:blipFill>
-                    <a:blip r:embed="rId8"/>
+                    <a:blip r:embed="rId9"/>
                     <a:stretch>
                       <a:fillRect/>
                     </a:stretch>
@@ -738,7 +1285,6 @@
     </w:p>
     <w:p>
       <w:r>
-        <w:lastRenderedPageBreak/>
         <w:drawing>
           <wp:inline distT="0" distB="0" distL="0" distR="0" wp14:anchorId="4B72531E" wp14:editId="3223FEF0">
             <wp:extent cx="5944870" cy="2508250"/>
@@ -755,7 +1301,7 @@
                     <pic:cNvPicPr/>
                   </pic:nvPicPr>
                   <pic:blipFill>
-                    <a:blip r:embed="rId9"/>
+                    <a:blip r:embed="rId10"/>
                     <a:stretch>
                       <a:fillRect/>
                     </a:stretch>
@@ -778,15 +1324,13 @@
     </w:p>
     <w:p>
       <w:pPr>
-        <w:pStyle w:val="ListParagraph"/>
-        <w:numPr>
-          <w:ilvl w:val="0"/>
-          <w:numId w:val="5"/>
-        </w:numPr>
-      </w:pPr>
+        <w:pStyle w:val="Heading2"/>
+      </w:pPr>
+      <w:bookmarkStart w:id="3" w:name="_Toc171064479"/>
       <w:r>
         <w:t>Agregar manejo de errores</w:t>
       </w:r>
+      <w:bookmarkEnd w:id="3"/>
     </w:p>
     <w:p>
       <w:pPr>
@@ -794,6 +1338,7 @@
         <w:ind w:left="644" w:firstLine="0"/>
       </w:pPr>
       <w:r>
+        <w:lastRenderedPageBreak/>
         <w:drawing>
           <wp:inline distT="0" distB="0" distL="0" distR="0" wp14:anchorId="535B7897" wp14:editId="1E539AB3">
             <wp:extent cx="5944870" cy="3376930"/>
@@ -810,7 +1355,7 @@
                     <pic:cNvPicPr/>
                   </pic:nvPicPr>
                   <pic:blipFill>
-                    <a:blip r:embed="rId10"/>
+                    <a:blip r:embed="rId11"/>
                     <a:stretch>
                       <a:fillRect/>
                     </a:stretch>
@@ -842,16 +1387,14 @@
     </w:p>
     <w:p>
       <w:pPr>
-        <w:pStyle w:val="ListParagraph"/>
-        <w:numPr>
-          <w:ilvl w:val="0"/>
-          <w:numId w:val="5"/>
-        </w:numPr>
-      </w:pPr>
+        <w:pStyle w:val="Heading2"/>
+      </w:pPr>
+      <w:bookmarkStart w:id="4" w:name="_Toc171064480"/>
       <w:r>
         <w:lastRenderedPageBreak/>
         <w:t>Experimentar con la precedencia</w:t>
       </w:r>
+      <w:bookmarkEnd w:id="4"/>
     </w:p>
     <w:p>
       <w:pPr>
@@ -865,266 +1408,218 @@
         <w:t>Valores probados:</w:t>
       </w:r>
     </w:p>
-    <w:p>
-      <w:pPr>
-        <w:pStyle w:val="ListParagraph"/>
-        <w:numPr>
-          <w:ilvl w:val="0"/>
-          <w:numId w:val="6"/>
-        </w:numPr>
-        <w:shd w:val="clear" w:color="auto" w:fill="23262E"/>
-        <w:spacing w:after="0" w:line="270" w:lineRule="atLeast"/>
-        <w:rPr>
-          <w:rFonts w:ascii="Fira Code" w:eastAsia="Times New Roman" w:hAnsi="Fira Code" w:cs="Fira Code"/>
-          <w:color w:val="D5CED9"/>
-          <w:sz w:val="18"/>
-          <w:szCs w:val="18"/>
-          <w:lang w:val="en-US"/>
-        </w:rPr>
-      </w:pPr>
-      <w:r>
-        <w:rPr>
-          <w:rFonts w:ascii="Fira Code" w:eastAsia="Times New Roman" w:hAnsi="Fira Code" w:cs="Fira Code"/>
-          <w:color w:val="96E072"/>
-          <w:sz w:val="18"/>
-          <w:szCs w:val="18"/>
-          <w:lang w:val="en-US"/>
-        </w:rPr>
-        <w:t>a = 5</w:t>
-      </w:r>
-    </w:p>
-    <w:p>
-      <w:pPr>
-        <w:pStyle w:val="ListParagraph"/>
-        <w:numPr>
-          <w:ilvl w:val="0"/>
-          <w:numId w:val="6"/>
-        </w:numPr>
-        <w:shd w:val="clear" w:color="auto" w:fill="23262E"/>
-        <w:spacing w:after="0" w:line="270" w:lineRule="atLeast"/>
-        <w:rPr>
-          <w:rFonts w:ascii="Fira Code" w:eastAsia="Times New Roman" w:hAnsi="Fira Code" w:cs="Fira Code"/>
-          <w:color w:val="D5CED9"/>
-          <w:sz w:val="18"/>
-          <w:szCs w:val="18"/>
-          <w:lang w:val="en-US"/>
-        </w:rPr>
-      </w:pPr>
-      <w:r>
-        <w:rPr>
-          <w:rFonts w:ascii="Fira Code" w:eastAsia="Times New Roman" w:hAnsi="Fira Code" w:cs="Fira Code"/>
-          <w:color w:val="96E072"/>
-          <w:sz w:val="18"/>
-          <w:szCs w:val="18"/>
-          <w:lang w:val="en-US"/>
-        </w:rPr>
-        <w:t>b = 10</w:t>
-      </w:r>
-    </w:p>
-    <w:p>
-      <w:pPr>
-        <w:pStyle w:val="ListParagraph"/>
-        <w:numPr>
-          <w:ilvl w:val="0"/>
-          <w:numId w:val="6"/>
-        </w:numPr>
-        <w:shd w:val="clear" w:color="auto" w:fill="23262E"/>
-        <w:spacing w:after="0" w:line="270" w:lineRule="atLeast"/>
-        <w:rPr>
-          <w:rFonts w:ascii="Fira Code" w:eastAsia="Times New Roman" w:hAnsi="Fira Code" w:cs="Fira Code"/>
-          <w:color w:val="D5CED9"/>
-          <w:sz w:val="18"/>
-          <w:szCs w:val="18"/>
-          <w:lang w:val="en-US"/>
-        </w:rPr>
-      </w:pPr>
-      <w:r>
-        <w:rPr>
-          <w:rFonts w:ascii="Fira Code" w:eastAsia="Times New Roman" w:hAnsi="Fira Code" w:cs="Fira Code"/>
-          <w:color w:val="96E072"/>
-          <w:sz w:val="18"/>
-          <w:szCs w:val="18"/>
-          <w:lang w:val="en-US"/>
-        </w:rPr>
-        <w:t xml:space="preserve">c = a + b / </w:t>
-      </w:r>
-      <w:proofErr w:type="gramStart"/>
-      <w:r>
-        <w:rPr>
-          <w:rFonts w:ascii="Fira Code" w:eastAsia="Times New Roman" w:hAnsi="Fira Code" w:cs="Fira Code"/>
-          <w:color w:val="96E072"/>
-          <w:sz w:val="18"/>
-          <w:szCs w:val="18"/>
-          <w:lang w:val="en-US"/>
-        </w:rPr>
-        <w:t>2  /</w:t>
-      </w:r>
-      <w:proofErr w:type="gramEnd"/>
-      <w:r>
-        <w:rPr>
-          <w:rFonts w:ascii="Fira Code" w:eastAsia="Times New Roman" w:hAnsi="Fira Code" w:cs="Fira Code"/>
-          <w:color w:val="96E072"/>
-          <w:sz w:val="18"/>
-          <w:szCs w:val="18"/>
-          <w:lang w:val="en-US"/>
-        </w:rPr>
-        <w:t xml:space="preserve">/ </w:t>
-      </w:r>
-      <w:proofErr w:type="spellStart"/>
-      <w:r>
-        <w:rPr>
-          <w:rFonts w:ascii="Fira Code" w:eastAsia="Times New Roman" w:hAnsi="Fira Code" w:cs="Fira Code"/>
-          <w:color w:val="96E072"/>
-          <w:sz w:val="18"/>
-          <w:szCs w:val="18"/>
-          <w:lang w:val="en-US"/>
-        </w:rPr>
-        <w:t>esperado</w:t>
-      </w:r>
-      <w:proofErr w:type="spellEnd"/>
-      <w:r>
-        <w:rPr>
-          <w:rFonts w:ascii="Fira Code" w:eastAsia="Times New Roman" w:hAnsi="Fira Code" w:cs="Fira Code"/>
-          <w:color w:val="96E072"/>
-          <w:sz w:val="18"/>
-          <w:szCs w:val="18"/>
-          <w:lang w:val="en-US"/>
-        </w:rPr>
-        <w:t>: 10</w:t>
-      </w:r>
-    </w:p>
-    <w:p>
-      <w:pPr>
-        <w:pStyle w:val="ListParagraph"/>
-        <w:numPr>
-          <w:ilvl w:val="0"/>
-          <w:numId w:val="6"/>
-        </w:numPr>
-        <w:shd w:val="clear" w:color="auto" w:fill="23262E"/>
-        <w:spacing w:after="0" w:line="270" w:lineRule="atLeast"/>
-        <w:rPr>
-          <w:rFonts w:ascii="Fira Code" w:eastAsia="Times New Roman" w:hAnsi="Fira Code" w:cs="Fira Code"/>
-          <w:color w:val="D5CED9"/>
-          <w:sz w:val="18"/>
-          <w:szCs w:val="18"/>
-          <w:lang w:val="en-US"/>
-        </w:rPr>
-      </w:pPr>
-      <w:r>
-        <w:rPr>
-          <w:rFonts w:ascii="Fira Code" w:eastAsia="Times New Roman" w:hAnsi="Fira Code" w:cs="Fira Code"/>
-          <w:color w:val="96E072"/>
-          <w:sz w:val="18"/>
-          <w:szCs w:val="18"/>
-          <w:lang w:val="en-US"/>
-        </w:rPr>
-        <w:t xml:space="preserve">d = 1 + c * </w:t>
-      </w:r>
-      <w:proofErr w:type="gramStart"/>
-      <w:r>
-        <w:rPr>
-          <w:rFonts w:ascii="Fira Code" w:eastAsia="Times New Roman" w:hAnsi="Fira Code" w:cs="Fira Code"/>
-          <w:color w:val="96E072"/>
-          <w:sz w:val="18"/>
-          <w:szCs w:val="18"/>
-          <w:lang w:val="en-US"/>
-        </w:rPr>
-        <w:t>2  /</w:t>
-      </w:r>
-      <w:proofErr w:type="gramEnd"/>
-      <w:r>
-        <w:rPr>
-          <w:rFonts w:ascii="Fira Code" w:eastAsia="Times New Roman" w:hAnsi="Fira Code" w:cs="Fira Code"/>
-          <w:color w:val="96E072"/>
-          <w:sz w:val="18"/>
-          <w:szCs w:val="18"/>
-          <w:lang w:val="en-US"/>
-        </w:rPr>
-        <w:t xml:space="preserve">/ </w:t>
-      </w:r>
-      <w:proofErr w:type="spellStart"/>
-      <w:r>
-        <w:rPr>
-          <w:rFonts w:ascii="Fira Code" w:eastAsia="Times New Roman" w:hAnsi="Fira Code" w:cs="Fira Code"/>
-          <w:color w:val="96E072"/>
-          <w:sz w:val="18"/>
-          <w:szCs w:val="18"/>
-          <w:lang w:val="en-US"/>
-        </w:rPr>
-        <w:t>esperado</w:t>
-      </w:r>
-      <w:proofErr w:type="spellEnd"/>
-      <w:r>
-        <w:rPr>
-          <w:rFonts w:ascii="Fira Code" w:eastAsia="Times New Roman" w:hAnsi="Fira Code" w:cs="Fira Code"/>
-          <w:color w:val="96E072"/>
-          <w:sz w:val="18"/>
-          <w:szCs w:val="18"/>
-          <w:lang w:val="en-US"/>
-        </w:rPr>
-        <w:t>: 21</w:t>
-      </w:r>
-    </w:p>
-    <w:p>
-      <w:pPr>
-        <w:pStyle w:val="ListParagraph"/>
-        <w:numPr>
-          <w:ilvl w:val="0"/>
-          <w:numId w:val="6"/>
-        </w:numPr>
-        <w:shd w:val="clear" w:color="auto" w:fill="23262E"/>
-        <w:spacing w:after="0" w:line="270" w:lineRule="atLeast"/>
-        <w:rPr>
-          <w:rFonts w:ascii="Fira Code" w:eastAsia="Times New Roman" w:hAnsi="Fira Code" w:cs="Fira Code"/>
-          <w:color w:val="D5CED9"/>
-          <w:sz w:val="18"/>
-          <w:szCs w:val="18"/>
-          <w:lang w:val="en-US"/>
-        </w:rPr>
-      </w:pPr>
-      <w:r>
-        <w:rPr>
-          <w:rFonts w:ascii="Fira Code" w:eastAsia="Times New Roman" w:hAnsi="Fira Code" w:cs="Fira Code"/>
-          <w:color w:val="96E072"/>
-          <w:sz w:val="18"/>
-          <w:szCs w:val="18"/>
-          <w:lang w:val="en-US"/>
-        </w:rPr>
-        <w:t xml:space="preserve">e = b / 2 + 5 * d - 3 // </w:t>
-      </w:r>
-      <w:proofErr w:type="spellStart"/>
-      <w:r>
-        <w:rPr>
-          <w:rFonts w:ascii="Fira Code" w:eastAsia="Times New Roman" w:hAnsi="Fira Code" w:cs="Fira Code"/>
-          <w:color w:val="96E072"/>
-          <w:sz w:val="18"/>
-          <w:szCs w:val="18"/>
-          <w:lang w:val="en-US"/>
-        </w:rPr>
-        <w:t>esperado</w:t>
-      </w:r>
-      <w:proofErr w:type="spellEnd"/>
-      <w:r>
-        <w:rPr>
-          <w:rFonts w:ascii="Fira Code" w:eastAsia="Times New Roman" w:hAnsi="Fira Code" w:cs="Fira Code"/>
-          <w:color w:val="96E072"/>
-          <w:sz w:val="18"/>
-          <w:szCs w:val="18"/>
-          <w:lang w:val="en-US"/>
-        </w:rPr>
-        <w:t>: 10</w:t>
-      </w:r>
-      <w:r>
-        <w:rPr>
-          <w:rFonts w:ascii="Fira Code" w:eastAsia="Times New Roman" w:hAnsi="Fira Code" w:cs="Fira Code"/>
-          <w:color w:val="96E072"/>
-          <w:sz w:val="18"/>
-          <w:szCs w:val="18"/>
-          <w:lang w:val="en-US"/>
-        </w:rPr>
-        <w:t>7</w:t>
-      </w:r>
-    </w:p>
+    <w:tbl>
+      <w:tblPr>
+        <w:tblStyle w:val="PlainTable3"/>
+        <w:tblW w:w="0" w:type="auto"/>
+        <w:tblLook w:val="04A0" w:firstRow="1" w:lastRow="0" w:firstColumn="1" w:lastColumn="0" w:noHBand="0" w:noVBand="1"/>
+      </w:tblPr>
+      <w:tblGrid>
+        <w:gridCol w:w="4676"/>
+        <w:gridCol w:w="4676"/>
+      </w:tblGrid>
+      <w:tr>
+        <w:trPr>
+          <w:cnfStyle w:val="100000000000" w:firstRow="1" w:lastRow="0" w:firstColumn="0" w:lastColumn="0" w:oddVBand="0" w:evenVBand="0" w:oddHBand="0" w:evenHBand="0" w:firstRowFirstColumn="0" w:firstRowLastColumn="0" w:lastRowFirstColumn="0" w:lastRowLastColumn="0"/>
+        </w:trPr>
+        <w:tc>
+          <w:tcPr>
+            <w:cnfStyle w:val="001000000100" w:firstRow="0" w:lastRow="0" w:firstColumn="1" w:lastColumn="0" w:oddVBand="0" w:evenVBand="0" w:oddHBand="0" w:evenHBand="0" w:firstRowFirstColumn="1" w:firstRowLastColumn="0" w:lastRowFirstColumn="0" w:lastRowLastColumn="0"/>
+            <w:tcW w:w="4676" w:type="dxa"/>
+          </w:tcPr>
+          <w:p>
+            <w:pPr>
+              <w:ind w:firstLine="0"/>
+            </w:pPr>
+            <w:r>
+              <w:t>Expresión</w:t>
+            </w:r>
+          </w:p>
+        </w:tc>
+        <w:tc>
+          <w:tcPr>
+            <w:tcW w:w="4676" w:type="dxa"/>
+          </w:tcPr>
+          <w:p>
+            <w:pPr>
+              <w:ind w:firstLine="0"/>
+              <w:cnfStyle w:val="100000000000" w:firstRow="1" w:lastRow="0" w:firstColumn="0" w:lastColumn="0" w:oddVBand="0" w:evenVBand="0" w:oddHBand="0" w:evenHBand="0" w:firstRowFirstColumn="0" w:firstRowLastColumn="0" w:lastRowFirstColumn="0" w:lastRowLastColumn="0"/>
+            </w:pPr>
+            <w:r>
+              <w:t>Valor esperado</w:t>
+            </w:r>
+          </w:p>
+        </w:tc>
+      </w:tr>
+      <w:tr>
+        <w:trPr>
+          <w:cnfStyle w:val="000000100000" w:firstRow="0" w:lastRow="0" w:firstColumn="0" w:lastColumn="0" w:oddVBand="0" w:evenVBand="0" w:oddHBand="1" w:evenHBand="0" w:firstRowFirstColumn="0" w:firstRowLastColumn="0" w:lastRowFirstColumn="0" w:lastRowLastColumn="0"/>
+        </w:trPr>
+        <w:tc>
+          <w:tcPr>
+            <w:cnfStyle w:val="001000000000" w:firstRow="0" w:lastRow="0" w:firstColumn="1" w:lastColumn="0" w:oddVBand="0" w:evenVBand="0" w:oddHBand="0" w:evenHBand="0" w:firstRowFirstColumn="0" w:firstRowLastColumn="0" w:lastRowFirstColumn="0" w:lastRowLastColumn="0"/>
+            <w:tcW w:w="4676" w:type="dxa"/>
+          </w:tcPr>
+          <w:p>
+            <w:pPr>
+              <w:ind w:firstLine="0"/>
+            </w:pPr>
+            <w:r>
+              <w:t>a = 5</w:t>
+            </w:r>
+          </w:p>
+        </w:tc>
+        <w:tc>
+          <w:tcPr>
+            <w:tcW w:w="4676" w:type="dxa"/>
+          </w:tcPr>
+          <w:p>
+            <w:pPr>
+              <w:ind w:firstLine="0"/>
+              <w:cnfStyle w:val="000000100000" w:firstRow="0" w:lastRow="0" w:firstColumn="0" w:lastColumn="0" w:oddVBand="0" w:evenVBand="0" w:oddHBand="1" w:evenHBand="0" w:firstRowFirstColumn="0" w:firstRowLastColumn="0" w:lastRowFirstColumn="0" w:lastRowLastColumn="0"/>
+            </w:pPr>
+            <w:r>
+              <w:t>n/a</w:t>
+            </w:r>
+          </w:p>
+        </w:tc>
+      </w:tr>
+      <w:tr>
+        <w:tc>
+          <w:tcPr>
+            <w:cnfStyle w:val="001000000000" w:firstRow="0" w:lastRow="0" w:firstColumn="1" w:lastColumn="0" w:oddVBand="0" w:evenVBand="0" w:oddHBand="0" w:evenHBand="0" w:firstRowFirstColumn="0" w:firstRowLastColumn="0" w:lastRowFirstColumn="0" w:lastRowLastColumn="0"/>
+            <w:tcW w:w="4676" w:type="dxa"/>
+          </w:tcPr>
+          <w:p>
+            <w:pPr>
+              <w:ind w:firstLine="0"/>
+            </w:pPr>
+            <w:r>
+              <w:t>b = 10</w:t>
+            </w:r>
+          </w:p>
+        </w:tc>
+        <w:tc>
+          <w:tcPr>
+            <w:tcW w:w="4676" w:type="dxa"/>
+          </w:tcPr>
+          <w:p>
+            <w:pPr>
+              <w:ind w:firstLine="0"/>
+              <w:cnfStyle w:val="000000000000" w:firstRow="0" w:lastRow="0" w:firstColumn="0" w:lastColumn="0" w:oddVBand="0" w:evenVBand="0" w:oddHBand="0" w:evenHBand="0" w:firstRowFirstColumn="0" w:firstRowLastColumn="0" w:lastRowFirstColumn="0" w:lastRowLastColumn="0"/>
+            </w:pPr>
+            <w:r>
+              <w:t>n/a</w:t>
+            </w:r>
+          </w:p>
+        </w:tc>
+      </w:tr>
+      <w:tr>
+        <w:trPr>
+          <w:cnfStyle w:val="000000100000" w:firstRow="0" w:lastRow="0" w:firstColumn="0" w:lastColumn="0" w:oddVBand="0" w:evenVBand="0" w:oddHBand="1" w:evenHBand="0" w:firstRowFirstColumn="0" w:firstRowLastColumn="0" w:lastRowFirstColumn="0" w:lastRowLastColumn="0"/>
+        </w:trPr>
+        <w:tc>
+          <w:tcPr>
+            <w:cnfStyle w:val="001000000000" w:firstRow="0" w:lastRow="0" w:firstColumn="1" w:lastColumn="0" w:oddVBand="0" w:evenVBand="0" w:oddHBand="0" w:evenHBand="0" w:firstRowFirstColumn="0" w:firstRowLastColumn="0" w:lastRowFirstColumn="0" w:lastRowLastColumn="0"/>
+            <w:tcW w:w="4676" w:type="dxa"/>
+          </w:tcPr>
+          <w:p>
+            <w:pPr>
+              <w:ind w:firstLine="0"/>
+            </w:pPr>
+            <w:r>
+              <w:t>c = a + b / 2</w:t>
+            </w:r>
+          </w:p>
+        </w:tc>
+        <w:tc>
+          <w:tcPr>
+            <w:tcW w:w="4676" w:type="dxa"/>
+          </w:tcPr>
+          <w:p>
+            <w:pPr>
+              <w:ind w:firstLine="0"/>
+              <w:cnfStyle w:val="000000100000" w:firstRow="0" w:lastRow="0" w:firstColumn="0" w:lastColumn="0" w:oddVBand="0" w:evenVBand="0" w:oddHBand="1" w:evenHBand="0" w:firstRowFirstColumn="0" w:firstRowLastColumn="0" w:lastRowFirstColumn="0" w:lastRowLastColumn="0"/>
+            </w:pPr>
+            <w:r>
+              <w:t>10</w:t>
+            </w:r>
+          </w:p>
+        </w:tc>
+      </w:tr>
+      <w:tr>
+        <w:tc>
+          <w:tcPr>
+            <w:cnfStyle w:val="001000000000" w:firstRow="0" w:lastRow="0" w:firstColumn="1" w:lastColumn="0" w:oddVBand="0" w:evenVBand="0" w:oddHBand="0" w:evenHBand="0" w:firstRowFirstColumn="0" w:firstRowLastColumn="0" w:lastRowFirstColumn="0" w:lastRowLastColumn="0"/>
+            <w:tcW w:w="4676" w:type="dxa"/>
+          </w:tcPr>
+          <w:p>
+            <w:pPr>
+              <w:ind w:firstLine="0"/>
+            </w:pPr>
+            <w:r>
+              <w:t xml:space="preserve">d = 1 + c * </w:t>
+            </w:r>
+            <w:r>
+              <w:t>2</w:t>
+            </w:r>
+          </w:p>
+        </w:tc>
+        <w:tc>
+          <w:tcPr>
+            <w:tcW w:w="4676" w:type="dxa"/>
+          </w:tcPr>
+          <w:p>
+            <w:pPr>
+              <w:ind w:firstLine="0"/>
+              <w:cnfStyle w:val="000000000000" w:firstRow="0" w:lastRow="0" w:firstColumn="0" w:lastColumn="0" w:oddVBand="0" w:evenVBand="0" w:oddHBand="0" w:evenHBand="0" w:firstRowFirstColumn="0" w:firstRowLastColumn="0" w:lastRowFirstColumn="0" w:lastRowLastColumn="0"/>
+            </w:pPr>
+            <w:r>
+              <w:t>21</w:t>
+            </w:r>
+          </w:p>
+        </w:tc>
+      </w:tr>
+      <w:tr>
+        <w:trPr>
+          <w:cnfStyle w:val="000000100000" w:firstRow="0" w:lastRow="0" w:firstColumn="0" w:lastColumn="0" w:oddVBand="0" w:evenVBand="0" w:oddHBand="1" w:evenHBand="0" w:firstRowFirstColumn="0" w:firstRowLastColumn="0" w:lastRowFirstColumn="0" w:lastRowLastColumn="0"/>
+        </w:trPr>
+        <w:tc>
+          <w:tcPr>
+            <w:cnfStyle w:val="001000000000" w:firstRow="0" w:lastRow="0" w:firstColumn="1" w:lastColumn="0" w:oddVBand="0" w:evenVBand="0" w:oddHBand="0" w:evenHBand="0" w:firstRowFirstColumn="0" w:firstRowLastColumn="0" w:lastRowFirstColumn="0" w:lastRowLastColumn="0"/>
+            <w:tcW w:w="4676" w:type="dxa"/>
+          </w:tcPr>
+          <w:p>
+            <w:pPr>
+              <w:ind w:firstLine="0"/>
+              <w:rPr>
+                <w:lang w:val="en-US"/>
+              </w:rPr>
+            </w:pPr>
+            <w:r>
+              <w:rPr>
+                <w:lang w:val="en-US"/>
+              </w:rPr>
+              <w:t>b / 2 + 5 * d - 3</w:t>
+            </w:r>
+          </w:p>
+        </w:tc>
+        <w:tc>
+          <w:tcPr>
+            <w:tcW w:w="4676" w:type="dxa"/>
+          </w:tcPr>
+          <w:p>
+            <w:pPr>
+              <w:ind w:firstLine="0"/>
+              <w:cnfStyle w:val="000000100000" w:firstRow="0" w:lastRow="0" w:firstColumn="0" w:lastColumn="0" w:oddVBand="0" w:evenVBand="0" w:oddHBand="1" w:evenHBand="0" w:firstRowFirstColumn="0" w:firstRowLastColumn="0" w:lastRowFirstColumn="0" w:lastRowLastColumn="0"/>
+            </w:pPr>
+            <w:r>
+              <w:t>107</w:t>
+            </w:r>
+          </w:p>
+        </w:tc>
+      </w:tr>
+    </w:tbl>
     <w:p/>
     <w:p>
       <w:r>
@@ -1144,7 +1639,7 @@
                     <pic:cNvPicPr/>
                   </pic:nvPicPr>
                   <pic:blipFill>
-                    <a:blip r:embed="rId11"/>
+                    <a:blip r:embed="rId12"/>
                     <a:stretch>
                       <a:fillRect/>
                     </a:stretch>
@@ -1165,8 +1660,130 @@
         </w:drawing>
       </w:r>
     </w:p>
+    <w:p>
+      <w:pPr>
+        <w:spacing w:line="259" w:lineRule="auto"/>
+        <w:ind w:firstLine="0"/>
+      </w:pPr>
+      <w:r>
+        <w:br w:type="page"/>
+      </w:r>
+    </w:p>
+    <w:bookmarkStart w:id="5" w:name="_Toc171064481" w:displacedByCustomXml="next"/>
+    <w:sdt>
+      <w:sdtPr>
+        <w:id w:val="1433868582"/>
+        <w:docPartObj>
+          <w:docPartGallery w:val="Bibliographies"/>
+          <w:docPartUnique/>
+        </w:docPartObj>
+      </w:sdtPr>
+      <w:sdtEndPr>
+        <w:rPr>
+          <w:b w:val="0"/>
+        </w:rPr>
+      </w:sdtEndPr>
+      <w:sdtContent>
+        <w:p>
+          <w:pPr>
+            <w:pStyle w:val="Heading1"/>
+          </w:pPr>
+          <w:r>
+            <w:t>Referencias</w:t>
+          </w:r>
+          <w:bookmarkEnd w:id="5"/>
+        </w:p>
+        <w:sdt>
+          <w:sdtPr>
+            <w:id w:val="111145805"/>
+            <w:bibliography/>
+          </w:sdtPr>
+          <w:sdtContent>
+            <w:p>
+              <w:pPr>
+                <w:pStyle w:val="Bibliography"/>
+                <w:ind w:left="720" w:hanging="720"/>
+                <w:rPr>
+                  <w:noProof/>
+                  <w:szCs w:val="24"/>
+                </w:rPr>
+              </w:pPr>
+              <w:r>
+                <w:fldChar w:fldCharType="begin"/>
+              </w:r>
+              <w:r>
+                <w:instrText xml:space="preserve"> BIBLIOGRAPHY </w:instrText>
+              </w:r>
+              <w:r>
+                <w:fldChar w:fldCharType="separate"/>
+              </w:r>
+              <w:r>
+                <w:rPr>
+                  <w:noProof/>
+                </w:rPr>
+                <w:t xml:space="preserve">Devpool. (18 de 1 de 2019). </w:t>
+              </w:r>
+              <w:r>
+                <w:rPr>
+                  <w:i/>
+                  <w:iCs/>
+                  <w:noProof/>
+                </w:rPr>
+                <w:t>stackoverflow</w:t>
+              </w:r>
+              <w:r>
+                <w:rPr>
+                  <w:noProof/>
+                </w:rPr>
+                <w:t>. Obtenido de Running a script inside a docker container using shell script: https://stackoverflow.com/questions/31578446/running-a-script-inside-a-docker-container-using-shell-script</w:t>
+              </w:r>
+            </w:p>
+            <w:p>
+              <w:pPr>
+                <w:pStyle w:val="Bibliography"/>
+                <w:ind w:left="720" w:hanging="720"/>
+                <w:rPr>
+                  <w:noProof/>
+                </w:rPr>
+              </w:pPr>
+              <w:r>
+                <w:rPr>
+                  <w:noProof/>
+                </w:rPr>
+                <w:t xml:space="preserve">Docker. (n/a). </w:t>
+              </w:r>
+              <w:r>
+                <w:rPr>
+                  <w:i/>
+                  <w:iCs/>
+                  <w:noProof/>
+                </w:rPr>
+                <w:t xml:space="preserve">Docker Community Forums </w:t>
+              </w:r>
+              <w:r>
+                <w:rPr>
+                  <w:noProof/>
+                </w:rPr>
+                <w:t>. Obtenido de Executing the Shell Script through Dockerfile: https://forums.docker.com/t/executing-the-shell-script-through-dockerfile/134152/1</w:t>
+              </w:r>
+            </w:p>
+            <w:p>
+              <w:r>
+                <w:rPr>
+                  <w:b/>
+                  <w:bCs/>
+                  <w:noProof/>
+                </w:rPr>
+                <w:fldChar w:fldCharType="end"/>
+              </w:r>
+            </w:p>
+          </w:sdtContent>
+        </w:sdt>
+      </w:sdtContent>
+    </w:sdt>
+    <w:p/>
     <w:sectPr>
-      <w:headerReference w:type="default" r:id="rId12"/>
+      <w:headerReference w:type="default" r:id="rId13"/>
       <w:pgSz w:w="12242" w:h="15842" w:code="9"/>
       <w:pgMar w:top="1440" w:right="1440" w:bottom="1440" w:left="1440" w:header="709" w:footer="709" w:gutter="0"/>
       <w:pgNumType w:start="0"/>
@@ -2703,6 +3320,413 @@
       <w:lang w:val="en-US" w:eastAsia="zh-CN"/>
     </w:rPr>
   </w:style>
+  <w:style w:type="paragraph" w:styleId="Bibliography">
+    <w:name w:val="Bibliography"/>
+    <w:basedOn w:val="Normal"/>
+    <w:next w:val="Normal"/>
+    <w:uiPriority w:val="37"/>
+    <w:unhideWhenUsed/>
+    <w:rsid w:val="00786FD9"/>
+  </w:style>
+  <w:style w:type="paragraph" w:styleId="TOCHeading">
+    <w:name w:val="TOC Heading"/>
+    <w:basedOn w:val="Heading1"/>
+    <w:next w:val="Normal"/>
+    <w:uiPriority w:val="39"/>
+    <w:unhideWhenUsed/>
+    <w:qFormat/>
+    <w:rsid w:val="00012EEF"/>
+    <w:pPr>
+      <w:keepNext/>
+      <w:keepLines/>
+      <w:spacing w:before="480" w:after="0" w:line="276" w:lineRule="auto"/>
+      <w:jc w:val="left"/>
+      <w:outlineLvl w:val="9"/>
+    </w:pPr>
+    <w:rPr>
+      <w:rFonts w:asciiTheme="majorHAnsi" w:eastAsiaTheme="majorEastAsia" w:hAnsiTheme="majorHAnsi" w:cstheme="majorBidi"/>
+      <w:bCs/>
+      <w:color w:val="2F5496" w:themeColor="accent1" w:themeShade="BF"/>
+      <w:sz w:val="28"/>
+      <w:szCs w:val="28"/>
+      <w:lang w:val="en-US"/>
+    </w:rPr>
+  </w:style>
+  <w:style w:type="paragraph" w:styleId="TOC1">
+    <w:name w:val="toc 1"/>
+    <w:basedOn w:val="Normal"/>
+    <w:next w:val="Normal"/>
+    <w:autoRedefine/>
+    <w:uiPriority w:val="39"/>
+    <w:unhideWhenUsed/>
+    <w:rsid w:val="00012EEF"/>
+    <w:pPr>
+      <w:spacing w:before="120" w:after="0"/>
+    </w:pPr>
+    <w:rPr>
+      <w:rFonts w:asciiTheme="minorHAnsi" w:hAnsiTheme="minorHAnsi" w:cstheme="minorHAnsi"/>
+      <w:b/>
+      <w:bCs/>
+      <w:i/>
+      <w:iCs/>
+      <w:szCs w:val="24"/>
+    </w:rPr>
+  </w:style>
+  <w:style w:type="character" w:styleId="Hyperlink">
+    <w:name w:val="Hyperlink"/>
+    <w:basedOn w:val="DefaultParagraphFont"/>
+    <w:uiPriority w:val="99"/>
+    <w:unhideWhenUsed/>
+    <w:rsid w:val="00012EEF"/>
+    <w:rPr>
+      <w:color w:val="0563C1" w:themeColor="hyperlink"/>
+      <w:u w:val="single"/>
+    </w:rPr>
+  </w:style>
+  <w:style w:type="paragraph" w:styleId="TOC2">
+    <w:name w:val="toc 2"/>
+    <w:basedOn w:val="Normal"/>
+    <w:next w:val="Normal"/>
+    <w:autoRedefine/>
+    <w:uiPriority w:val="39"/>
+    <w:unhideWhenUsed/>
+    <w:rsid w:val="00012EEF"/>
+    <w:pPr>
+      <w:spacing w:before="120" w:after="0"/>
+      <w:ind w:left="240"/>
+    </w:pPr>
+    <w:rPr>
+      <w:rFonts w:asciiTheme="minorHAnsi" w:hAnsiTheme="minorHAnsi" w:cstheme="minorHAnsi"/>
+      <w:b/>
+      <w:bCs/>
+      <w:sz w:val="22"/>
+    </w:rPr>
+  </w:style>
+  <w:style w:type="paragraph" w:styleId="TOC3">
+    <w:name w:val="toc 3"/>
+    <w:basedOn w:val="Normal"/>
+    <w:next w:val="Normal"/>
+    <w:autoRedefine/>
+    <w:uiPriority w:val="39"/>
+    <w:semiHidden/>
+    <w:unhideWhenUsed/>
+    <w:rsid w:val="00012EEF"/>
+    <w:pPr>
+      <w:spacing w:after="0"/>
+      <w:ind w:left="480"/>
+    </w:pPr>
+    <w:rPr>
+      <w:rFonts w:asciiTheme="minorHAnsi" w:hAnsiTheme="minorHAnsi" w:cstheme="minorHAnsi"/>
+      <w:sz w:val="20"/>
+      <w:szCs w:val="20"/>
+    </w:rPr>
+  </w:style>
+  <w:style w:type="paragraph" w:styleId="TOC4">
+    <w:name w:val="toc 4"/>
+    <w:basedOn w:val="Normal"/>
+    <w:next w:val="Normal"/>
+    <w:autoRedefine/>
+    <w:uiPriority w:val="39"/>
+    <w:semiHidden/>
+    <w:unhideWhenUsed/>
+    <w:rsid w:val="00012EEF"/>
+    <w:pPr>
+      <w:spacing w:after="0"/>
+      <w:ind w:left="720"/>
+    </w:pPr>
+    <w:rPr>
+      <w:rFonts w:asciiTheme="minorHAnsi" w:hAnsiTheme="minorHAnsi" w:cstheme="minorHAnsi"/>
+      <w:sz w:val="20"/>
+      <w:szCs w:val="20"/>
+    </w:rPr>
+  </w:style>
+  <w:style w:type="paragraph" w:styleId="TOC5">
+    <w:name w:val="toc 5"/>
+    <w:basedOn w:val="Normal"/>
+    <w:next w:val="Normal"/>
+    <w:autoRedefine/>
+    <w:uiPriority w:val="39"/>
+    <w:semiHidden/>
+    <w:unhideWhenUsed/>
+    <w:rsid w:val="00012EEF"/>
+    <w:pPr>
+      <w:spacing w:after="0"/>
+      <w:ind w:left="960"/>
+    </w:pPr>
+    <w:rPr>
+      <w:rFonts w:asciiTheme="minorHAnsi" w:hAnsiTheme="minorHAnsi" w:cstheme="minorHAnsi"/>
+      <w:sz w:val="20"/>
+      <w:szCs w:val="20"/>
+    </w:rPr>
+  </w:style>
+  <w:style w:type="paragraph" w:styleId="TOC6">
+    <w:name w:val="toc 6"/>
+    <w:basedOn w:val="Normal"/>
+    <w:next w:val="Normal"/>
+    <w:autoRedefine/>
+    <w:uiPriority w:val="39"/>
+    <w:semiHidden/>
+    <w:unhideWhenUsed/>
+    <w:rsid w:val="00012EEF"/>
+    <w:pPr>
+      <w:spacing w:after="0"/>
+      <w:ind w:left="1200"/>
+    </w:pPr>
+    <w:rPr>
+      <w:rFonts w:asciiTheme="minorHAnsi" w:hAnsiTheme="minorHAnsi" w:cstheme="minorHAnsi"/>
+      <w:sz w:val="20"/>
+      <w:szCs w:val="20"/>
+    </w:rPr>
+  </w:style>
+  <w:style w:type="paragraph" w:styleId="TOC7">
+    <w:name w:val="toc 7"/>
+    <w:basedOn w:val="Normal"/>
+    <w:next w:val="Normal"/>
+    <w:autoRedefine/>
+    <w:uiPriority w:val="39"/>
+    <w:semiHidden/>
+    <w:unhideWhenUsed/>
+    <w:rsid w:val="00012EEF"/>
+    <w:pPr>
+      <w:spacing w:after="0"/>
+      <w:ind w:left="1440"/>
+    </w:pPr>
+    <w:rPr>
+      <w:rFonts w:asciiTheme="minorHAnsi" w:hAnsiTheme="minorHAnsi" w:cstheme="minorHAnsi"/>
+      <w:sz w:val="20"/>
+      <w:szCs w:val="20"/>
+    </w:rPr>
+  </w:style>
+  <w:style w:type="paragraph" w:styleId="TOC8">
+    <w:name w:val="toc 8"/>
+    <w:basedOn w:val="Normal"/>
+    <w:next w:val="Normal"/>
+    <w:autoRedefine/>
+    <w:uiPriority w:val="39"/>
+    <w:semiHidden/>
+    <w:unhideWhenUsed/>
+    <w:rsid w:val="00012EEF"/>
+    <w:pPr>
+      <w:spacing w:after="0"/>
+      <w:ind w:left="1680"/>
+    </w:pPr>
+    <w:rPr>
+      <w:rFonts w:asciiTheme="minorHAnsi" w:hAnsiTheme="minorHAnsi" w:cstheme="minorHAnsi"/>
+      <w:sz w:val="20"/>
+      <w:szCs w:val="20"/>
+    </w:rPr>
+  </w:style>
+  <w:style w:type="paragraph" w:styleId="TOC9">
+    <w:name w:val="toc 9"/>
+    <w:basedOn w:val="Normal"/>
+    <w:next w:val="Normal"/>
+    <w:autoRedefine/>
+    <w:uiPriority w:val="39"/>
+    <w:semiHidden/>
+    <w:unhideWhenUsed/>
+    <w:rsid w:val="00012EEF"/>
+    <w:pPr>
+      <w:spacing w:after="0"/>
+      <w:ind w:left="1920"/>
+    </w:pPr>
+    <w:rPr>
+      <w:rFonts w:asciiTheme="minorHAnsi" w:hAnsiTheme="minorHAnsi" w:cstheme="minorHAnsi"/>
+      <w:sz w:val="20"/>
+      <w:szCs w:val="20"/>
+    </w:rPr>
+  </w:style>
+  <w:style w:type="table" w:styleId="TableGrid">
+    <w:name w:val="Table Grid"/>
+    <w:basedOn w:val="TableNormal"/>
+    <w:uiPriority w:val="39"/>
+    <w:rsid w:val="005419BC"/>
+    <w:pPr>
+      <w:spacing w:after="0" w:line="240" w:lineRule="auto"/>
+    </w:pPr>
+    <w:tblPr>
+      <w:tblBorders>
+        <w:top w:val="single" w:sz="4" w:space="0" w:color="auto"/>
+        <w:left w:val="single" w:sz="4" w:space="0" w:color="auto"/>
+        <w:bottom w:val="single" w:sz="4" w:space="0" w:color="auto"/>
+        <w:right w:val="single" w:sz="4" w:space="0" w:color="auto"/>
+        <w:insideH w:val="single" w:sz="4" w:space="0" w:color="auto"/>
+        <w:insideV w:val="single" w:sz="4" w:space="0" w:color="auto"/>
+      </w:tblBorders>
+    </w:tblPr>
+  </w:style>
+  <w:style w:type="table" w:styleId="PlainTable2">
+    <w:name w:val="Plain Table 2"/>
+    <w:basedOn w:val="TableNormal"/>
+    <w:uiPriority w:val="42"/>
+    <w:rsid w:val="005419BC"/>
+    <w:pPr>
+      <w:spacing w:after="0" w:line="240" w:lineRule="auto"/>
+    </w:pPr>
+    <w:tblPr>
+      <w:tblStyleRowBandSize w:val="1"/>
+      <w:tblStyleColBandSize w:val="1"/>
+      <w:tblBorders>
+        <w:top w:val="single" w:sz="4" w:space="0" w:color="7F7F7F" w:themeColor="text1" w:themeTint="80"/>
+        <w:bottom w:val="single" w:sz="4" w:space="0" w:color="7F7F7F" w:themeColor="text1" w:themeTint="80"/>
+      </w:tblBorders>
+    </w:tblPr>
+    <w:tblStylePr w:type="firstRow">
+      <w:rPr>
+        <w:b/>
+        <w:bCs/>
+      </w:rPr>
+      <w:tblPr/>
+      <w:tcPr>
+        <w:tcBorders>
+          <w:bottom w:val="single" w:sz="4" w:space="0" w:color="7F7F7F" w:themeColor="text1" w:themeTint="80"/>
+        </w:tcBorders>
+      </w:tcPr>
+    </w:tblStylePr>
+    <w:tblStylePr w:type="lastRow">
+      <w:rPr>
+        <w:b/>
+        <w:bCs/>
+      </w:rPr>
+      <w:tblPr/>
+      <w:tcPr>
+        <w:tcBorders>
+          <w:top w:val="single" w:sz="4" w:space="0" w:color="7F7F7F" w:themeColor="text1" w:themeTint="80"/>
+        </w:tcBorders>
+      </w:tcPr>
+    </w:tblStylePr>
+    <w:tblStylePr w:type="firstCol">
+      <w:rPr>
+        <w:b/>
+        <w:bCs/>
+      </w:rPr>
+    </w:tblStylePr>
+    <w:tblStylePr w:type="lastCol">
+      <w:rPr>
+        <w:b/>
+        <w:bCs/>
+      </w:rPr>
+    </w:tblStylePr>
+    <w:tblStylePr w:type="band1Vert">
+      <w:tblPr/>
+      <w:tcPr>
+        <w:tcBorders>
+          <w:left w:val="single" w:sz="4" w:space="0" w:color="7F7F7F" w:themeColor="text1" w:themeTint="80"/>
+          <w:right w:val="single" w:sz="4" w:space="0" w:color="7F7F7F" w:themeColor="text1" w:themeTint="80"/>
+        </w:tcBorders>
+      </w:tcPr>
+    </w:tblStylePr>
+    <w:tblStylePr w:type="band2Vert">
+      <w:tblPr/>
+      <w:tcPr>
+        <w:tcBorders>
+          <w:left w:val="single" w:sz="4" w:space="0" w:color="7F7F7F" w:themeColor="text1" w:themeTint="80"/>
+          <w:right w:val="single" w:sz="4" w:space="0" w:color="7F7F7F" w:themeColor="text1" w:themeTint="80"/>
+        </w:tcBorders>
+      </w:tcPr>
+    </w:tblStylePr>
+    <w:tblStylePr w:type="band1Horz">
+      <w:tblPr/>
+      <w:tcPr>
+        <w:tcBorders>
+          <w:top w:val="single" w:sz="4" w:space="0" w:color="7F7F7F" w:themeColor="text1" w:themeTint="80"/>
+          <w:bottom w:val="single" w:sz="4" w:space="0" w:color="7F7F7F" w:themeColor="text1" w:themeTint="80"/>
+        </w:tcBorders>
+      </w:tcPr>
+    </w:tblStylePr>
+  </w:style>
+  <w:style w:type="table" w:styleId="PlainTable3">
+    <w:name w:val="Plain Table 3"/>
+    <w:basedOn w:val="TableNormal"/>
+    <w:uiPriority w:val="43"/>
+    <w:rsid w:val="005419BC"/>
+    <w:pPr>
+      <w:spacing w:after="0" w:line="240" w:lineRule="auto"/>
+    </w:pPr>
+    <w:tblPr>
+      <w:tblStyleRowBandSize w:val="1"/>
+      <w:tblStyleColBandSize w:val="1"/>
+    </w:tblPr>
+    <w:tblStylePr w:type="firstRow">
+      <w:rPr>
+        <w:b/>
+        <w:bCs/>
+        <w:caps/>
+      </w:rPr>
+      <w:tblPr/>
+      <w:tcPr>
+        <w:tcBorders>
+          <w:bottom w:val="single" w:sz="4" w:space="0" w:color="7F7F7F" w:themeColor="text1" w:themeTint="80"/>
+        </w:tcBorders>
+      </w:tcPr>
+    </w:tblStylePr>
+    <w:tblStylePr w:type="lastRow">
+      <w:rPr>
+        <w:b/>
+        <w:bCs/>
+        <w:caps/>
+      </w:rPr>
+      <w:tblPr/>
+      <w:tcPr>
+        <w:tcBorders>
+          <w:top w:val="nil"/>
+        </w:tcBorders>
+      </w:tcPr>
+    </w:tblStylePr>
+    <w:tblStylePr w:type="firstCol">
+      <w:rPr>
+        <w:b/>
+        <w:bCs/>
+        <w:caps/>
+      </w:rPr>
+      <w:tblPr/>
+      <w:tcPr>
+        <w:tcBorders>
+          <w:right w:val="single" w:sz="4" w:space="0" w:color="7F7F7F" w:themeColor="text1" w:themeTint="80"/>
+        </w:tcBorders>
+      </w:tcPr>
+    </w:tblStylePr>
+    <w:tblStylePr w:type="lastCol">
+      <w:rPr>
+        <w:b/>
+        <w:bCs/>
+        <w:caps/>
+      </w:rPr>
+      <w:tblPr/>
+      <w:tcPr>
+        <w:tcBorders>
+          <w:left w:val="nil"/>
+        </w:tcBorders>
+      </w:tcPr>
+    </w:tblStylePr>
+    <w:tblStylePr w:type="band1Vert">
+      <w:tblPr/>
+      <w:tcPr>
+        <w:shd w:val="clear" w:color="auto" w:fill="F2F2F2" w:themeFill="background1" w:themeFillShade="F2"/>
+      </w:tcPr>
+    </w:tblStylePr>
+    <w:tblStylePr w:type="band1Horz">
+      <w:tblPr/>
+      <w:tcPr>
+        <w:shd w:val="clear" w:color="auto" w:fill="F2F2F2" w:themeFill="background1" w:themeFillShade="F2"/>
+      </w:tcPr>
+    </w:tblStylePr>
+    <w:tblStylePr w:type="neCell">
+      <w:tblPr/>
+      <w:tcPr>
+        <w:tcBorders>
+          <w:left w:val="nil"/>
+        </w:tcBorders>
+      </w:tcPr>
+    </w:tblStylePr>
+    <w:tblStylePr w:type="nwCell">
+      <w:tblPr/>
+      <w:tcPr>
+        <w:tcBorders>
+          <w:right w:val="nil"/>
+        </w:tcBorders>
+      </w:tcPr>
+    </w:tblStylePr>
+  </w:style>
 </w:styles>
 </file>
 
@@ -2999,4 +4023,57 @@
     </a:ext>
   </a:extLst>
 </a:theme>
+</file>
+
+<file path=customXml/item1.xml><?xml version="1.0" encoding="utf-8"?>
+<b:Sources xmlns:b="http://schemas.openxmlformats.org/officeDocument/2006/bibliography" xmlns="http://schemas.openxmlformats.org/officeDocument/2006/bibliography" SelectedStyle="/APASixthEditionOfficeOnline.xsl" StyleName="APA" Version="6">
+  <b:Source>
+    <b:Tag>Docna</b:Tag>
+    <b:SourceType>InternetSite</b:SourceType>
+    <b:Guid>{3E4196D0-E87E-4C43-8005-008A46C28543}</b:Guid>
+    <b:Author>
+      <b:Author>
+        <b:NameList>
+          <b:Person>
+            <b:Last>Docker</b:Last>
+          </b:Person>
+        </b:NameList>
+      </b:Author>
+    </b:Author>
+    <b:Title>Docker Community Forums </b:Title>
+    <b:InternetSiteTitle>Executing the Shell Script through Dockerfile</b:InternetSiteTitle>
+    <b:URL>https://forums.docker.com/t/executing-the-shell-script-through-dockerfile/134152/1</b:URL>
+    <b:Year>n/a</b:Year>
+    <b:RefOrder>1</b:RefOrder>
+  </b:Source>
+  <b:Source>
+    <b:Tag>Dev19</b:Tag>
+    <b:SourceType>InternetSite</b:SourceType>
+    <b:Guid>{DEF625FE-4968-A047-948B-21E39EB563B9}</b:Guid>
+    <b:Author>
+      <b:Author>
+        <b:NameList>
+          <b:Person>
+            <b:Last>Devpool</b:Last>
+          </b:Person>
+        </b:NameList>
+      </b:Author>
+    </b:Author>
+    <b:Title>stackoverflow</b:Title>
+    <b:InternetSiteTitle>Running a script inside a docker container using shell script</b:InternetSiteTitle>
+    <b:URL>https://stackoverflow.com/questions/31578446/running-a-script-inside-a-docker-container-using-shell-script</b:URL>
+    <b:Year>2019</b:Year>
+    <b:Month>1</b:Month>
+    <b:Day>18</b:Day>
+    <b:RefOrder>2</b:RefOrder>
+  </b:Source>
+</b:Sources>
+</file>
+
+<file path=customXml/itemProps1.xml><?xml version="1.0" encoding="utf-8"?>
+<ds:datastoreItem xmlns:ds="http://schemas.openxmlformats.org/officeDocument/2006/customXml" ds:itemID="{1F01E3B5-DF0D-6B41-A566-CA188FD51E18}">
+  <ds:schemaRefs>
+    <ds:schemaRef ds:uri="http://schemas.openxmlformats.org/officeDocument/2006/bibliography"/>
+  </ds:schemaRefs>
+</ds:datastoreItem>
 </file>
</xml_diff>